<commit_message>
Added my name to the document
</commit_message>
<xml_diff>
--- a/doc/Project_proposal.docx
+++ b/doc/Project_proposal.docx
@@ -1,6 +1,6 @@
 
 <file path=word/document.xml><?xml version="1.0" encoding="utf-8"?>
-<w:document xmlns:wpc="http://schemas.microsoft.com/office/word/2010/wordprocessingCanvas" xmlns:mc="http://schemas.openxmlformats.org/markup-compatibility/2006" xmlns:o="urn:schemas-microsoft-com:office:office" xmlns:r="http://schemas.openxmlformats.org/officeDocument/2006/relationships" xmlns:m="http://schemas.openxmlformats.org/officeDocument/2006/math" xmlns:v="urn:schemas-microsoft-com:vml" xmlns:wp14="http://schemas.microsoft.com/office/word/2010/wordprocessingDrawing" xmlns:wp="http://schemas.openxmlformats.org/drawingml/2006/wordprocessingDrawing" xmlns:w10="urn:schemas-microsoft-com:office:word" xmlns:w="http://schemas.openxmlformats.org/wordprocessingml/2006/main" xmlns:w14="http://schemas.microsoft.com/office/word/2010/wordml" xmlns:wpg="http://schemas.microsoft.com/office/word/2010/wordprocessingGroup" xmlns:wpi="http://schemas.microsoft.com/office/word/2010/wordprocessingInk" xmlns:wne="http://schemas.microsoft.com/office/word/2006/wordml" xmlns:wps="http://schemas.microsoft.com/office/word/2010/wordprocessingShape" mc:Ignorable="w14 wp14">
+<w:document xmlns:ve="http://schemas.openxmlformats.org/markup-compatibility/2006" xmlns:o="urn:schemas-microsoft-com:office:office" xmlns:r="http://schemas.openxmlformats.org/officeDocument/2006/relationships" xmlns:m="http://schemas.openxmlformats.org/officeDocument/2006/math" xmlns:v="urn:schemas-microsoft-com:vml" xmlns:wp="http://schemas.openxmlformats.org/drawingml/2006/wordprocessingDrawing" xmlns:w10="urn:schemas-microsoft-com:office:word" xmlns:w="http://schemas.openxmlformats.org/wordprocessingml/2006/main" xmlns:wne="http://schemas.microsoft.com/office/word/2006/wordml">
   <w:body>
     <w:p>
       <w:pPr>
@@ -149,8 +149,18 @@
           <w:sz w:val="24"/>
           <w:szCs w:val="24"/>
         </w:rPr>
-        <w:t>Dr. Ali Mesbah</w:t>
-      </w:r>
+        <w:t xml:space="preserve">Dr. Ali </w:t>
+      </w:r>
+      <w:proofErr w:type="spellStart"/>
+      <w:r>
+        <w:rPr>
+          <w:rFonts w:ascii="Times New Roman" w:hAnsi="Times New Roman" w:cs="Times New Roman" w:hint="eastAsia"/>
+          <w:sz w:val="24"/>
+          <w:szCs w:val="24"/>
+        </w:rPr>
+        <w:t>Mesbah</w:t>
+      </w:r>
+      <w:proofErr w:type="spellEnd"/>
     </w:p>
     <w:p>
       <w:pPr>
@@ -177,13 +187,15 @@
           <w:rFonts w:ascii="Times New Roman" w:hAnsi="Times New Roman" w:cs="Times New Roman"/>
           <w:sz w:val="24"/>
           <w:szCs w:val="24"/>
-        </w:rPr>
-      </w:pPr>
-      <w:r>
-        <w:rPr>
-          <w:rFonts w:ascii="Times New Roman" w:hAnsi="Times New Roman" w:cs="Times New Roman" w:hint="eastAsia"/>
-          <w:sz w:val="24"/>
-          <w:szCs w:val="24"/>
+          <w:lang w:val="fr-CA"/>
+        </w:rPr>
+      </w:pPr>
+      <w:r>
+        <w:rPr>
+          <w:rFonts w:ascii="Times New Roman" w:hAnsi="Times New Roman" w:cs="Times New Roman" w:hint="eastAsia"/>
+          <w:sz w:val="24"/>
+          <w:szCs w:val="24"/>
+          <w:lang w:val="fr-CA"/>
         </w:rPr>
         <w:t>Vancouver B.C.</w:t>
       </w:r>
@@ -195,44 +207,71 @@
           <w:rFonts w:ascii="Times New Roman" w:hAnsi="Times New Roman" w:cs="Times New Roman"/>
           <w:sz w:val="24"/>
           <w:szCs w:val="24"/>
-        </w:rPr>
-      </w:pPr>
-    </w:p>
-    <w:p>
-      <w:pPr>
-        <w:pStyle w:val="NoSpacing"/>
-        <w:rPr>
-          <w:rFonts w:ascii="Times New Roman" w:hAnsi="Times New Roman" w:cs="Times New Roman"/>
-          <w:sz w:val="24"/>
-          <w:szCs w:val="24"/>
-        </w:rPr>
-      </w:pPr>
-    </w:p>
-    <w:p>
-      <w:pPr>
-        <w:pStyle w:val="NoSpacing"/>
-        <w:rPr>
-          <w:rFonts w:ascii="Times New Roman" w:hAnsi="Times New Roman" w:cs="Times New Roman"/>
-          <w:sz w:val="24"/>
-          <w:szCs w:val="24"/>
-        </w:rPr>
-      </w:pPr>
-      <w:r>
-        <w:rPr>
-          <w:rFonts w:ascii="Times New Roman" w:hAnsi="Times New Roman" w:cs="Times New Roman" w:hint="eastAsia"/>
-          <w:sz w:val="24"/>
-          <w:szCs w:val="24"/>
-        </w:rPr>
-        <w:t>Dear Dr. Ali Mesbah</w:t>
-      </w:r>
-    </w:p>
-    <w:p>
-      <w:pPr>
-        <w:pStyle w:val="NoSpacing"/>
-        <w:rPr>
-          <w:rFonts w:ascii="Times New Roman" w:hAnsi="Times New Roman" w:cs="Times New Roman"/>
-          <w:sz w:val="24"/>
-          <w:szCs w:val="24"/>
+          <w:lang w:val="fr-CA"/>
+        </w:rPr>
+      </w:pPr>
+    </w:p>
+    <w:p>
+      <w:pPr>
+        <w:pStyle w:val="NoSpacing"/>
+        <w:rPr>
+          <w:rFonts w:ascii="Times New Roman" w:hAnsi="Times New Roman" w:cs="Times New Roman"/>
+          <w:sz w:val="24"/>
+          <w:szCs w:val="24"/>
+          <w:lang w:val="fr-CA"/>
+        </w:rPr>
+      </w:pPr>
+    </w:p>
+    <w:p>
+      <w:pPr>
+        <w:pStyle w:val="NoSpacing"/>
+        <w:rPr>
+          <w:rFonts w:ascii="Times New Roman" w:hAnsi="Times New Roman" w:cs="Times New Roman"/>
+          <w:sz w:val="24"/>
+          <w:szCs w:val="24"/>
+          <w:lang w:val="fr-CA"/>
+        </w:rPr>
+      </w:pPr>
+      <w:proofErr w:type="spellStart"/>
+      <w:r>
+        <w:rPr>
+          <w:rFonts w:ascii="Times New Roman" w:hAnsi="Times New Roman" w:cs="Times New Roman" w:hint="eastAsia"/>
+          <w:sz w:val="24"/>
+          <w:szCs w:val="24"/>
+          <w:lang w:val="fr-CA"/>
+        </w:rPr>
+        <w:t>Dear</w:t>
+      </w:r>
+      <w:proofErr w:type="spellEnd"/>
+      <w:r>
+        <w:rPr>
+          <w:rFonts w:ascii="Times New Roman" w:hAnsi="Times New Roman" w:cs="Times New Roman" w:hint="eastAsia"/>
+          <w:sz w:val="24"/>
+          <w:szCs w:val="24"/>
+          <w:lang w:val="fr-CA"/>
+        </w:rPr>
+        <w:t xml:space="preserve"> Dr. Ali </w:t>
+      </w:r>
+      <w:proofErr w:type="spellStart"/>
+      <w:r>
+        <w:rPr>
+          <w:rFonts w:ascii="Times New Roman" w:hAnsi="Times New Roman" w:cs="Times New Roman" w:hint="eastAsia"/>
+          <w:sz w:val="24"/>
+          <w:szCs w:val="24"/>
+          <w:lang w:val="fr-CA"/>
+        </w:rPr>
+        <w:t>Mesbah</w:t>
+      </w:r>
+      <w:proofErr w:type="spellEnd"/>
+    </w:p>
+    <w:p>
+      <w:pPr>
+        <w:pStyle w:val="NoSpacing"/>
+        <w:rPr>
+          <w:rFonts w:ascii="Times New Roman" w:hAnsi="Times New Roman" w:cs="Times New Roman"/>
+          <w:sz w:val="24"/>
+          <w:szCs w:val="24"/>
+          <w:lang w:val="fr-CA"/>
         </w:rPr>
       </w:pPr>
     </w:p>
@@ -260,7 +299,25 @@
           <w:sz w:val="24"/>
           <w:szCs w:val="24"/>
         </w:rPr>
-        <w:t xml:space="preserve">final project, we propose to __________ . </w:t>
+        <w:t>final project, we propose to _________</w:t>
+      </w:r>
+      <w:proofErr w:type="gramStart"/>
+      <w:r>
+        <w:rPr>
+          <w:rFonts w:ascii="Times New Roman" w:hAnsi="Times New Roman" w:cs="Times New Roman" w:hint="eastAsia"/>
+          <w:sz w:val="24"/>
+          <w:szCs w:val="24"/>
+        </w:rPr>
+        <w:t>_ .</w:t>
+      </w:r>
+      <w:proofErr w:type="gramEnd"/>
+      <w:r>
+        <w:rPr>
+          <w:rFonts w:ascii="Times New Roman" w:hAnsi="Times New Roman" w:cs="Times New Roman" w:hint="eastAsia"/>
+          <w:sz w:val="24"/>
+          <w:szCs w:val="24"/>
+        </w:rPr>
+        <w:t xml:space="preserve"> </w:t>
       </w:r>
       <w:r>
         <w:rPr>
@@ -270,6 +327,7 @@
         </w:rPr>
         <w:t xml:space="preserve"> The current build of </w:t>
       </w:r>
+      <w:proofErr w:type="spellStart"/>
       <w:r>
         <w:rPr>
           <w:rFonts w:ascii="Times New Roman" w:hAnsi="Times New Roman" w:cs="Times New Roman" w:hint="eastAsia"/>
@@ -277,15 +335,25 @@
           <w:sz w:val="24"/>
           <w:szCs w:val="24"/>
         </w:rPr>
-        <w:t>Crawljax (explain what the problem is and why it</w:t>
-      </w:r>
-      <w:r>
-        <w:rPr>
-          <w:rFonts w:ascii="Times New Roman" w:hAnsi="Times New Roman" w:cs="Times New Roman"/>
+        <w:t>Crawljax</w:t>
+      </w:r>
+      <w:proofErr w:type="spellEnd"/>
+      <w:r>
+        <w:rPr>
+          <w:rFonts w:ascii="Times New Roman" w:hAnsi="Times New Roman" w:cs="Times New Roman" w:hint="eastAsia"/>
           <w:color w:val="FF0000"/>
           <w:sz w:val="24"/>
           <w:szCs w:val="24"/>
         </w:rPr>
+        <w:t xml:space="preserve"> (explain what the problem is and why it</w:t>
+      </w:r>
+      <w:r>
+        <w:rPr>
+          <w:rFonts w:ascii="Times New Roman" w:hAnsi="Times New Roman" w:cs="Times New Roman"/>
+          <w:color w:val="FF0000"/>
+          <w:sz w:val="24"/>
+          <w:szCs w:val="24"/>
+        </w:rPr>
         <w:t>’</w:t>
       </w:r>
       <w:r>
@@ -319,7 +387,25 @@
           <w:sz w:val="24"/>
           <w:szCs w:val="24"/>
         </w:rPr>
-        <w:t xml:space="preserve"> performance of Crawljax. </w:t>
+        <w:t xml:space="preserve"> performance of </w:t>
+      </w:r>
+      <w:proofErr w:type="spellStart"/>
+      <w:r>
+        <w:rPr>
+          <w:rFonts w:ascii="Times New Roman" w:hAnsi="Times New Roman" w:cs="Times New Roman" w:hint="eastAsia"/>
+          <w:sz w:val="24"/>
+          <w:szCs w:val="24"/>
+        </w:rPr>
+        <w:t>Crawljax</w:t>
+      </w:r>
+      <w:proofErr w:type="spellEnd"/>
+      <w:r>
+        <w:rPr>
+          <w:rFonts w:ascii="Times New Roman" w:hAnsi="Times New Roman" w:cs="Times New Roman" w:hint="eastAsia"/>
+          <w:sz w:val="24"/>
+          <w:szCs w:val="24"/>
+        </w:rPr>
+        <w:t xml:space="preserve">. </w:t>
       </w:r>
       <w:r>
         <w:rPr>
@@ -536,9 +622,45 @@
           <w:sz w:val="24"/>
           <w:szCs w:val="24"/>
         </w:rPr>
-        <w:t xml:space="preserve">The GitHub URL of the forked Crawljax project is </w:t>
-      </w:r>
-      <w:hyperlink r:id="rId7" w:history="1">
+        <w:t xml:space="preserve">The </w:t>
+      </w:r>
+      <w:proofErr w:type="spellStart"/>
+      <w:r>
+        <w:rPr>
+          <w:rFonts w:ascii="Times New Roman" w:hAnsi="Times New Roman" w:cs="Times New Roman" w:hint="eastAsia"/>
+          <w:sz w:val="24"/>
+          <w:szCs w:val="24"/>
+        </w:rPr>
+        <w:t>GitHub</w:t>
+      </w:r>
+      <w:proofErr w:type="spellEnd"/>
+      <w:r>
+        <w:rPr>
+          <w:rFonts w:ascii="Times New Roman" w:hAnsi="Times New Roman" w:cs="Times New Roman" w:hint="eastAsia"/>
+          <w:sz w:val="24"/>
+          <w:szCs w:val="24"/>
+        </w:rPr>
+        <w:t xml:space="preserve"> URL of the forked </w:t>
+      </w:r>
+      <w:proofErr w:type="spellStart"/>
+      <w:r>
+        <w:rPr>
+          <w:rFonts w:ascii="Times New Roman" w:hAnsi="Times New Roman" w:cs="Times New Roman" w:hint="eastAsia"/>
+          <w:sz w:val="24"/>
+          <w:szCs w:val="24"/>
+        </w:rPr>
+        <w:t>Crawljax</w:t>
+      </w:r>
+      <w:proofErr w:type="spellEnd"/>
+      <w:r>
+        <w:rPr>
+          <w:rFonts w:ascii="Times New Roman" w:hAnsi="Times New Roman" w:cs="Times New Roman" w:hint="eastAsia"/>
+          <w:sz w:val="24"/>
+          <w:szCs w:val="24"/>
+        </w:rPr>
+        <w:t xml:space="preserve"> project is </w:t>
+      </w:r>
+      <w:hyperlink r:id="rId6" w:history="1">
         <w:r>
           <w:rPr>
             <w:rStyle w:val="Hyperlink"/>
@@ -668,6 +790,24 @@
       <w:pPr>
         <w:pStyle w:val="NoSpacing"/>
         <w:rPr>
+          <w:rFonts w:ascii="Times New Roman" w:hAnsi="Times New Roman" w:cs="Times New Roman"/>
+          <w:sz w:val="24"/>
+          <w:szCs w:val="24"/>
+        </w:rPr>
+      </w:pPr>
+      <w:r>
+        <w:rPr>
+          <w:rFonts w:ascii="Times New Roman" w:hAnsi="Times New Roman" w:cs="Times New Roman"/>
+          <w:sz w:val="24"/>
+          <w:szCs w:val="24"/>
+        </w:rPr>
+        <w:t>Francis Buenaventura 23685092</w:t>
+      </w:r>
+    </w:p>
+    <w:p>
+      <w:pPr>
+        <w:pStyle w:val="NoSpacing"/>
+        <w:rPr>
           <w:rFonts w:ascii="Times New Roman" w:eastAsia="PMingLiU" w:hAnsi="Times New Roman" w:cs="Times New Roman"/>
           <w:sz w:val="24"/>
           <w:szCs w:val="24"/>
@@ -723,8 +863,19 @@
           <w:lang w:eastAsia="zh-TW"/>
         </w:rPr>
         <w:lastRenderedPageBreak/>
-        <w:t>Should we do debug or improve the code?  Since there are more options now.</w:t>
-      </w:r>
+        <w:t xml:space="preserve">Should we do debug or improve the code?  </w:t>
+      </w:r>
+      <w:proofErr w:type="gramStart"/>
+      <w:r>
+        <w:rPr>
+          <w:rFonts w:ascii="Times New Roman" w:eastAsia="PMingLiU" w:hAnsi="Times New Roman" w:cs="Times New Roman" w:hint="eastAsia"/>
+          <w:sz w:val="24"/>
+          <w:szCs w:val="24"/>
+          <w:lang w:eastAsia="zh-TW"/>
+        </w:rPr>
+        <w:t>Since there are more options now.</w:t>
+      </w:r>
+      <w:proofErr w:type="gramEnd"/>
     </w:p>
     <w:sectPr>
       <w:pgSz w:w="12240" w:h="15840"/>
@@ -737,7 +888,7 @@
 </file>
 
 <file path=word/endnotes.xml><?xml version="1.0" encoding="utf-8"?>
-<w:endnotes xmlns:wpc="http://schemas.microsoft.com/office/word/2010/wordprocessingCanvas" xmlns:mc="http://schemas.openxmlformats.org/markup-compatibility/2006" xmlns:o="urn:schemas-microsoft-com:office:office" xmlns:r="http://schemas.openxmlformats.org/officeDocument/2006/relationships" xmlns:m="http://schemas.openxmlformats.org/officeDocument/2006/math" xmlns:v="urn:schemas-microsoft-com:vml" xmlns:wp14="http://schemas.microsoft.com/office/word/2010/wordprocessingDrawing" xmlns:wp="http://schemas.openxmlformats.org/drawingml/2006/wordprocessingDrawing" xmlns:w10="urn:schemas-microsoft-com:office:word" xmlns:w="http://schemas.openxmlformats.org/wordprocessingml/2006/main" xmlns:w14="http://schemas.microsoft.com/office/word/2010/wordml" xmlns:wpg="http://schemas.microsoft.com/office/word/2010/wordprocessingGroup" xmlns:wpi="http://schemas.microsoft.com/office/word/2010/wordprocessingInk" xmlns:wne="http://schemas.microsoft.com/office/word/2006/wordml" xmlns:wps="http://schemas.microsoft.com/office/word/2010/wordprocessingShape" mc:Ignorable="w14 wp14">
+<w:endnotes xmlns:ve="http://schemas.openxmlformats.org/markup-compatibility/2006" xmlns:o="urn:schemas-microsoft-com:office:office" xmlns:r="http://schemas.openxmlformats.org/officeDocument/2006/relationships" xmlns:m="http://schemas.openxmlformats.org/officeDocument/2006/math" xmlns:v="urn:schemas-microsoft-com:vml" xmlns:wp="http://schemas.openxmlformats.org/drawingml/2006/wordprocessingDrawing" xmlns:w10="urn:schemas-microsoft-com:office:word" xmlns:w="http://schemas.openxmlformats.org/wordprocessingml/2006/main" xmlns:wne="http://schemas.microsoft.com/office/word/2006/wordml">
   <w:endnote w:type="separator" w:id="-1">
     <w:p>
       <w:pPr>
@@ -762,7 +913,7 @@
 </file>
 
 <file path=word/footnotes.xml><?xml version="1.0" encoding="utf-8"?>
-<w:footnotes xmlns:wpc="http://schemas.microsoft.com/office/word/2010/wordprocessingCanvas" xmlns:mc="http://schemas.openxmlformats.org/markup-compatibility/2006" xmlns:o="urn:schemas-microsoft-com:office:office" xmlns:r="http://schemas.openxmlformats.org/officeDocument/2006/relationships" xmlns:m="http://schemas.openxmlformats.org/officeDocument/2006/math" xmlns:v="urn:schemas-microsoft-com:vml" xmlns:wp14="http://schemas.microsoft.com/office/word/2010/wordprocessingDrawing" xmlns:wp="http://schemas.openxmlformats.org/drawingml/2006/wordprocessingDrawing" xmlns:w10="urn:schemas-microsoft-com:office:word" xmlns:w="http://schemas.openxmlformats.org/wordprocessingml/2006/main" xmlns:w14="http://schemas.microsoft.com/office/word/2010/wordml" xmlns:wpg="http://schemas.microsoft.com/office/word/2010/wordprocessingGroup" xmlns:wpi="http://schemas.microsoft.com/office/word/2010/wordprocessingInk" xmlns:wne="http://schemas.microsoft.com/office/word/2006/wordml" xmlns:wps="http://schemas.microsoft.com/office/word/2010/wordprocessingShape" mc:Ignorable="w14 wp14">
+<w:footnotes xmlns:ve="http://schemas.openxmlformats.org/markup-compatibility/2006" xmlns:o="urn:schemas-microsoft-com:office:office" xmlns:r="http://schemas.openxmlformats.org/officeDocument/2006/relationships" xmlns:m="http://schemas.openxmlformats.org/officeDocument/2006/math" xmlns:v="urn:schemas-microsoft-com:vml" xmlns:wp="http://schemas.openxmlformats.org/drawingml/2006/wordprocessingDrawing" xmlns:w10="urn:schemas-microsoft-com:office:word" xmlns:w="http://schemas.openxmlformats.org/wordprocessingml/2006/main" xmlns:wne="http://schemas.microsoft.com/office/word/2006/wordml">
   <w:footnote w:type="separator" w:id="-1">
     <w:p>
       <w:pPr>
@@ -787,7 +938,7 @@
 </file>
 
 <file path=word/styles.xml><?xml version="1.0" encoding="utf-8"?>
-<w:styles xmlns:mc="http://schemas.openxmlformats.org/markup-compatibility/2006" xmlns:r="http://schemas.openxmlformats.org/officeDocument/2006/relationships" xmlns:w="http://schemas.openxmlformats.org/wordprocessingml/2006/main" xmlns:w14="http://schemas.microsoft.com/office/word/2010/wordml" mc:Ignorable="w14">
+<w:styles xmlns:r="http://schemas.openxmlformats.org/officeDocument/2006/relationships" xmlns:w="http://schemas.openxmlformats.org/wordprocessingml/2006/main">
   <w:docDefaults>
     <w:rPrDefault>
       <w:rPr>
@@ -958,6 +1109,7 @@
     <w:uiPriority w:val="99"/>
     <w:semiHidden/>
     <w:unhideWhenUsed/>
+    <w:qFormat/>
     <w:tblPr>
       <w:tblInd w:w="0" w:type="dxa"/>
       <w:tblCellMar>

</xml_diff>